<commit_message>
Vi husker lige vores designpattern ikk
</commit_message>
<xml_diff>
--- a/Rapport/CupcakeRapport.docx
+++ b/Rapport/CupcakeRapport.docx
@@ -1760,19 +1760,19 @@
           <wp:anchor distT="0" distB="0" distL="114300" distR="114300" simplePos="0" relativeHeight="251661312" behindDoc="1" locked="0" layoutInCell="1" allowOverlap="1">
             <wp:simplePos x="0" y="0"/>
             <wp:positionH relativeFrom="margin">
-              <wp:align>left</wp:align>
+              <wp:posOffset>0</wp:posOffset>
             </wp:positionH>
             <wp:positionV relativeFrom="paragraph">
-              <wp:posOffset>547370</wp:posOffset>
+              <wp:posOffset>456362</wp:posOffset>
             </wp:positionV>
             <wp:extent cx="6120130" cy="3524885"/>
-            <wp:effectExtent l="0" t="0" r="0" b="0"/>
+            <wp:effectExtent l="0" t="0" r="1270" b="5715"/>
             <wp:wrapTight wrapText="bothSides">
               <wp:wrapPolygon edited="0">
                 <wp:start x="0" y="0"/>
-                <wp:lineTo x="0" y="21479"/>
-                <wp:lineTo x="21515" y="21479"/>
-                <wp:lineTo x="21515" y="0"/>
+                <wp:lineTo x="0" y="21557"/>
+                <wp:lineTo x="21560" y="21557"/>
+                <wp:lineTo x="21560" y="0"/>
                 <wp:lineTo x="0" y="0"/>
               </wp:wrapPolygon>
             </wp:wrapTight>
@@ -1849,12 +1849,14 @@
       <w:r>
         <w:t xml:space="preserve"> og denne kan en kunde så betale for.</w:t>
       </w:r>
+      <w:bookmarkStart w:id="5" w:name="_GoBack"/>
+      <w:bookmarkEnd w:id="5"/>
     </w:p>
     <w:p>
       <w:pPr>
         <w:pStyle w:val="Overskrift1"/>
       </w:pPr>
-      <w:bookmarkStart w:id="5" w:name="_Toc36452821"/>
+      <w:bookmarkStart w:id="6" w:name="_Toc36452821"/>
       <w:r>
         <w:rPr>
           <w:noProof/>
@@ -1928,7 +1930,7 @@
       <w:r>
         <w:t>EER-diagram</w:t>
       </w:r>
-      <w:bookmarkEnd w:id="5"/>
+      <w:bookmarkEnd w:id="6"/>
     </w:p>
     <w:p/>
     <w:p>
@@ -2314,11 +2316,11 @@
       <w:pPr>
         <w:pStyle w:val="Overskrift1"/>
       </w:pPr>
-      <w:bookmarkStart w:id="6" w:name="_Toc36452822"/>
+      <w:bookmarkStart w:id="7" w:name="_Toc36452822"/>
       <w:r>
         <w:t>Navigationsdiagram</w:t>
       </w:r>
-      <w:bookmarkEnd w:id="6"/>
+      <w:bookmarkEnd w:id="7"/>
       <w:r>
         <w:t xml:space="preserve"> </w:t>
       </w:r>
@@ -2486,12 +2488,12 @@
       <w:pPr>
         <w:pStyle w:val="Overskrift1"/>
       </w:pPr>
-      <w:bookmarkStart w:id="7" w:name="_Toc36452823"/>
+      <w:bookmarkStart w:id="8" w:name="_Toc36452823"/>
       <w:r>
         <w:lastRenderedPageBreak/>
         <w:t>Sekvens diagram</w:t>
       </w:r>
-      <w:bookmarkEnd w:id="7"/>
+      <w:bookmarkEnd w:id="8"/>
       <w:r>
         <w:t xml:space="preserve"> </w:t>
       </w:r>
@@ -2704,11 +2706,11 @@
       <w:pPr>
         <w:pStyle w:val="Overskrift1"/>
       </w:pPr>
-      <w:bookmarkStart w:id="8" w:name="_Toc36452824"/>
+      <w:bookmarkStart w:id="9" w:name="_Toc36452824"/>
       <w:r>
         <w:t>Særlige forhold</w:t>
       </w:r>
-      <w:bookmarkEnd w:id="8"/>
+      <w:bookmarkEnd w:id="9"/>
     </w:p>
     <w:p>
       <w:pPr>
@@ -2748,7 +2750,7 @@
       <w:pPr>
         <w:pStyle w:val="Overskrift1"/>
       </w:pPr>
-      <w:bookmarkStart w:id="9" w:name="_Toc36452825"/>
+      <w:bookmarkStart w:id="10" w:name="_Toc36452825"/>
       <w:r>
         <w:lastRenderedPageBreak/>
         <w:t xml:space="preserve">Status på </w:t>
@@ -2756,7 +2758,7 @@
       <w:r>
         <w:t>implementationen</w:t>
       </w:r>
-      <w:bookmarkEnd w:id="9"/>
+      <w:bookmarkEnd w:id="10"/>
     </w:p>
     <w:p/>
     <w:p>
@@ -3145,11 +3147,11 @@
       <w:pPr>
         <w:pStyle w:val="Overskrift1"/>
       </w:pPr>
-      <w:bookmarkStart w:id="10" w:name="_Toc36452826"/>
+      <w:bookmarkStart w:id="11" w:name="_Toc36452826"/>
       <w:r>
         <w:t>Test</w:t>
       </w:r>
-      <w:bookmarkEnd w:id="10"/>
+      <w:bookmarkEnd w:id="11"/>
       <w:r>
         <w:t xml:space="preserve"> </w:t>
       </w:r>
@@ -3255,12 +3257,7 @@
       </w:r>
       <w:proofErr w:type="spellEnd"/>
       <w:r>
-        <w:t xml:space="preserve"> og kørte, dog uden at gøre </w:t>
-      </w:r>
-      <w:bookmarkStart w:id="11" w:name="_GoBack"/>
-      <w:bookmarkEnd w:id="11"/>
-      <w:r>
-        <w:t xml:space="preserve">noget. </w:t>
+        <w:t xml:space="preserve"> og kørte, dog uden at gøre noget. </w:t>
       </w:r>
     </w:p>
     <w:p>
@@ -4729,7 +4726,7 @@
 </file>
 
 <file path=customXml/itemProps1.xml><?xml version="1.0" encoding="utf-8"?>
-<ds:datastoreItem xmlns:ds="http://schemas.openxmlformats.org/officeDocument/2006/customXml" ds:itemID="{CC72753B-B4B8-CF45-AB34-C8C7F3B63B5E}">
+<ds:datastoreItem xmlns:ds="http://schemas.openxmlformats.org/officeDocument/2006/customXml" ds:itemID="{594E470A-A780-3F48-BD79-D189C19072DA}">
   <ds:schemaRefs>
     <ds:schemaRef ds:uri="http://schemas.openxmlformats.org/officeDocument/2006/bibliography"/>
   </ds:schemaRefs>

</xml_diff>